<commit_message>
Change lab numbers in the files
</commit_message>
<xml_diff>
--- a/algorithms/labs/lab1.docx
+++ b/algorithms/labs/lab1.docx
@@ -518,7 +518,7 @@
           <w:b/>
           <w:color w:val="000000"/>
           <w:szCs w:val="28"/>
-          <w:highlight w:val="yellow"/>
+          <w:shd w:fill="auto" w:val="clear"/>
           <w:lang w:val="ru-RU"/>
         </w:rPr>
         <w:t>1</w:t>
@@ -765,6 +765,8 @@
       <w:r>
         <w:rPr>
           <w:rFonts w:cs="Times New Roman"/>
+          <w:b/>
+          <w:bCs/>
           <w:color w:val="000000"/>
           <w:sz w:val="26"/>
           <w:szCs w:val="26"/>
@@ -1030,16 +1032,16 @@
         <w:tblLook w:val="0000" w:noHBand="0" w:noVBand="0" w:firstColumn="0" w:lastRow="0" w:lastColumn="0" w:firstRow="0"/>
       </w:tblPr>
       <w:tblGrid>
-        <w:gridCol w:w="1225"/>
-        <w:gridCol w:w="1245"/>
+        <w:gridCol w:w="1224"/>
+        <w:gridCol w:w="1246"/>
         <w:gridCol w:w="615"/>
         <w:gridCol w:w="884"/>
         <w:gridCol w:w="713"/>
         <w:gridCol w:w="954"/>
         <w:gridCol w:w="708"/>
         <w:gridCol w:w="459"/>
-        <w:gridCol w:w="968"/>
-        <w:gridCol w:w="274"/>
+        <w:gridCol w:w="969"/>
+        <w:gridCol w:w="273"/>
         <w:gridCol w:w="2127"/>
       </w:tblGrid>
       <w:tr>
@@ -1048,7 +1050,7 @@
         </w:trPr>
         <w:tc>
           <w:tcPr>
-            <w:tcW w:w="1225" w:type="dxa"/>
+            <w:tcW w:w="1224" w:type="dxa"/>
             <w:tcBorders/>
           </w:tcPr>
           <w:p>
@@ -1082,7 +1084,7 @@
         </w:tc>
         <w:tc>
           <w:tcPr>
-            <w:tcW w:w="1245" w:type="dxa"/>
+            <w:tcW w:w="1246" w:type="dxa"/>
             <w:tcBorders/>
           </w:tcPr>
           <w:p>
@@ -1211,37 +1213,37 @@
         </w:trPr>
         <w:tc>
           <w:tcPr>
-            <w:tcW w:w="1225" w:type="dxa"/>
-            <w:tcBorders/>
-          </w:tcPr>
-          <w:p>
-            <w:pPr>
-              <w:pStyle w:val="Normal"/>
-              <w:widowControl w:val="false"/>
-              <w:spacing w:lineRule="auto" w:line="240" w:before="0" w:after="0"/>
-              <w:jc w:val="center"/>
-              <w:rPr>
-                <w:rFonts w:cs="Times New Roman"/>
-                <w:color w:val="000000"/>
-                <w:sz w:val="26"/>
-                <w:szCs w:val="26"/>
-                <w:lang w:val="ru-RU"/>
-              </w:rPr>
-            </w:pPr>
-            <w:r>
-              <w:rPr>
-                <w:rFonts w:cs="Times New Roman"/>
-                <w:color w:val="000000"/>
-                <w:sz w:val="26"/>
-                <w:szCs w:val="26"/>
-                <w:lang w:val="ru-RU"/>
-              </w:rPr>
-            </w:r>
-          </w:p>
-        </w:tc>
-        <w:tc>
-          <w:tcPr>
-            <w:tcW w:w="1245" w:type="dxa"/>
+            <w:tcW w:w="1224" w:type="dxa"/>
+            <w:tcBorders/>
+          </w:tcPr>
+          <w:p>
+            <w:pPr>
+              <w:pStyle w:val="Normal"/>
+              <w:widowControl w:val="false"/>
+              <w:spacing w:lineRule="auto" w:line="240" w:before="0" w:after="0"/>
+              <w:jc w:val="center"/>
+              <w:rPr>
+                <w:rFonts w:cs="Times New Roman"/>
+                <w:color w:val="000000"/>
+                <w:sz w:val="26"/>
+                <w:szCs w:val="26"/>
+                <w:lang w:val="ru-RU"/>
+              </w:rPr>
+            </w:pPr>
+            <w:r>
+              <w:rPr>
+                <w:rFonts w:cs="Times New Roman"/>
+                <w:color w:val="000000"/>
+                <w:sz w:val="26"/>
+                <w:szCs w:val="26"/>
+                <w:lang w:val="ru-RU"/>
+              </w:rPr>
+            </w:r>
+          </w:p>
+        </w:tc>
+        <w:tc>
+          <w:tcPr>
+            <w:tcW w:w="1246" w:type="dxa"/>
             <w:tcBorders/>
           </w:tcPr>
           <w:p>
@@ -1366,7 +1368,7 @@
         </w:trPr>
         <w:tc>
           <w:tcPr>
-            <w:tcW w:w="1225" w:type="dxa"/>
+            <w:tcW w:w="1224" w:type="dxa"/>
             <w:tcBorders/>
           </w:tcPr>
           <w:p>
@@ -1398,7 +1400,7 @@
         </w:tc>
         <w:tc>
           <w:tcPr>
-            <w:tcW w:w="1245" w:type="dxa"/>
+            <w:tcW w:w="1246" w:type="dxa"/>
             <w:tcBorders/>
           </w:tcPr>
           <w:p>
@@ -1620,7 +1622,7 @@
         </w:trPr>
         <w:tc>
           <w:tcPr>
-            <w:tcW w:w="1225" w:type="dxa"/>
+            <w:tcW w:w="1224" w:type="dxa"/>
             <w:tcBorders/>
           </w:tcPr>
           <w:p>
@@ -1650,7 +1652,7 @@
         </w:tc>
         <w:tc>
           <w:tcPr>
-            <w:tcW w:w="1245" w:type="dxa"/>
+            <w:tcW w:w="1246" w:type="dxa"/>
             <w:tcBorders/>
           </w:tcPr>
           <w:p>
@@ -2062,7 +2064,7 @@
         </w:trPr>
         <w:tc>
           <w:tcPr>
-            <w:tcW w:w="1225" w:type="dxa"/>
+            <w:tcW w:w="1224" w:type="dxa"/>
             <w:tcBorders/>
           </w:tcPr>
           <w:p>
@@ -2097,7 +2099,7 @@
         </w:tc>
         <w:tc>
           <w:tcPr>
-            <w:tcW w:w="1245" w:type="dxa"/>
+            <w:tcW w:w="1246" w:type="dxa"/>
             <w:tcBorders/>
           </w:tcPr>
           <w:p>
@@ -2201,7 +2203,7 @@
         </w:trPr>
         <w:tc>
           <w:tcPr>
-            <w:tcW w:w="1225" w:type="dxa"/>
+            <w:tcW w:w="1224" w:type="dxa"/>
             <w:tcBorders/>
           </w:tcPr>
           <w:p>
@@ -2233,7 +2235,7 @@
         </w:tc>
         <w:tc>
           <w:tcPr>
-            <w:tcW w:w="1245" w:type="dxa"/>
+            <w:tcW w:w="1246" w:type="dxa"/>
             <w:tcBorders/>
           </w:tcPr>
           <w:p>
@@ -2360,7 +2362,7 @@
         </w:trPr>
         <w:tc>
           <w:tcPr>
-            <w:tcW w:w="1225" w:type="dxa"/>
+            <w:tcW w:w="1224" w:type="dxa"/>
             <w:tcBorders/>
           </w:tcPr>
           <w:p>
@@ -2395,7 +2397,7 @@
         </w:tc>
         <w:tc>
           <w:tcPr>
-            <w:tcW w:w="1245" w:type="dxa"/>
+            <w:tcW w:w="1246" w:type="dxa"/>
             <w:tcBorders/>
           </w:tcPr>
           <w:p>
@@ -2538,7 +2540,7 @@
         </w:trPr>
         <w:tc>
           <w:tcPr>
-            <w:tcW w:w="1225" w:type="dxa"/>
+            <w:tcW w:w="1224" w:type="dxa"/>
             <w:tcBorders/>
           </w:tcPr>
           <w:p>
@@ -2570,7 +2572,7 @@
         </w:tc>
         <w:tc>
           <w:tcPr>
-            <w:tcW w:w="1245" w:type="dxa"/>
+            <w:tcW w:w="1246" w:type="dxa"/>
             <w:tcBorders/>
           </w:tcPr>
           <w:p>
@@ -2670,7 +2672,7 @@
         </w:trPr>
         <w:tc>
           <w:tcPr>
-            <w:tcW w:w="1225" w:type="dxa"/>
+            <w:tcW w:w="1224" w:type="dxa"/>
             <w:tcBorders/>
           </w:tcPr>
           <w:p>
@@ -2705,7 +2707,7 @@
         </w:tc>
         <w:tc>
           <w:tcPr>
-            <w:tcW w:w="1245" w:type="dxa"/>
+            <w:tcW w:w="1246" w:type="dxa"/>
             <w:tcBorders/>
           </w:tcPr>
           <w:p>
@@ -2809,7 +2811,7 @@
         </w:trPr>
         <w:tc>
           <w:tcPr>
-            <w:tcW w:w="1225" w:type="dxa"/>
+            <w:tcW w:w="1224" w:type="dxa"/>
             <w:tcBorders/>
           </w:tcPr>
           <w:p>
@@ -2841,7 +2843,7 @@
         </w:tc>
         <w:tc>
           <w:tcPr>
-            <w:tcW w:w="1245" w:type="dxa"/>
+            <w:tcW w:w="1246" w:type="dxa"/>
             <w:tcBorders/>
           </w:tcPr>
           <w:p>
@@ -2965,37 +2967,37 @@
         </w:trPr>
         <w:tc>
           <w:tcPr>
-            <w:tcW w:w="1225" w:type="dxa"/>
-            <w:tcBorders/>
-          </w:tcPr>
-          <w:p>
-            <w:pPr>
-              <w:pStyle w:val="Normal"/>
-              <w:widowControl w:val="false"/>
-              <w:spacing w:lineRule="auto" w:line="240" w:before="0" w:after="0"/>
-              <w:jc w:val="center"/>
-              <w:rPr>
-                <w:rFonts w:cs="Times New Roman"/>
-                <w:color w:val="000000"/>
-                <w:sz w:val="26"/>
-                <w:szCs w:val="26"/>
-                <w:lang w:val="ru-RU"/>
-              </w:rPr>
-            </w:pPr>
-            <w:r>
-              <w:rPr>
-                <w:rFonts w:cs="Times New Roman"/>
-                <w:color w:val="000000"/>
-                <w:sz w:val="26"/>
-                <w:szCs w:val="26"/>
-                <w:lang w:val="ru-RU"/>
-              </w:rPr>
-            </w:r>
-          </w:p>
-        </w:tc>
-        <w:tc>
-          <w:tcPr>
-            <w:tcW w:w="1245" w:type="dxa"/>
+            <w:tcW w:w="1224" w:type="dxa"/>
+            <w:tcBorders/>
+          </w:tcPr>
+          <w:p>
+            <w:pPr>
+              <w:pStyle w:val="Normal"/>
+              <w:widowControl w:val="false"/>
+              <w:spacing w:lineRule="auto" w:line="240" w:before="0" w:after="0"/>
+              <w:jc w:val="center"/>
+              <w:rPr>
+                <w:rFonts w:cs="Times New Roman"/>
+                <w:color w:val="000000"/>
+                <w:sz w:val="26"/>
+                <w:szCs w:val="26"/>
+                <w:lang w:val="ru-RU"/>
+              </w:rPr>
+            </w:pPr>
+            <w:r>
+              <w:rPr>
+                <w:rFonts w:cs="Times New Roman"/>
+                <w:color w:val="000000"/>
+                <w:sz w:val="26"/>
+                <w:szCs w:val="26"/>
+                <w:lang w:val="ru-RU"/>
+              </w:rPr>
+            </w:r>
+          </w:p>
+        </w:tc>
+        <w:tc>
+          <w:tcPr>
+            <w:tcW w:w="1246" w:type="dxa"/>
             <w:tcBorders/>
           </w:tcPr>
           <w:p>
@@ -3124,7 +3126,7 @@
         </w:trPr>
         <w:tc>
           <w:tcPr>
-            <w:tcW w:w="1225" w:type="dxa"/>
+            <w:tcW w:w="1224" w:type="dxa"/>
             <w:tcBorders/>
           </w:tcPr>
           <w:p>
@@ -3156,7 +3158,7 @@
         </w:tc>
         <w:tc>
           <w:tcPr>
-            <w:tcW w:w="1245" w:type="dxa"/>
+            <w:tcW w:w="1246" w:type="dxa"/>
             <w:tcBorders/>
           </w:tcPr>
           <w:p>
@@ -3260,7 +3262,7 @@
         </w:trPr>
         <w:tc>
           <w:tcPr>
-            <w:tcW w:w="1225" w:type="dxa"/>
+            <w:tcW w:w="1224" w:type="dxa"/>
             <w:tcBorders/>
           </w:tcPr>
           <w:p>
@@ -3292,7 +3294,7 @@
         </w:tc>
         <w:tc>
           <w:tcPr>
-            <w:tcW w:w="1245" w:type="dxa"/>
+            <w:tcW w:w="1246" w:type="dxa"/>
             <w:tcBorders/>
           </w:tcPr>
           <w:p>
@@ -3358,7 +3360,7 @@
         </w:tc>
         <w:tc>
           <w:tcPr>
-            <w:tcW w:w="4686" w:type="dxa"/>
+            <w:tcW w:w="4687" w:type="dxa"/>
             <w:gridSpan w:val="6"/>
             <w:tcBorders>
               <w:top w:val="single" w:sz="4" w:space="0" w:color="000000"/>
@@ -3394,7 +3396,7 @@
         </w:tc>
         <w:tc>
           <w:tcPr>
-            <w:tcW w:w="2401" w:type="dxa"/>
+            <w:tcW w:w="2400" w:type="dxa"/>
             <w:gridSpan w:val="2"/>
             <w:tcBorders>
               <w:top w:val="single" w:sz="4" w:space="0" w:color="000000"/>
@@ -3470,8 +3472,8 @@
       <w:tblGrid>
         <w:gridCol w:w="3042"/>
         <w:gridCol w:w="77"/>
-        <w:gridCol w:w="4666"/>
-        <w:gridCol w:w="12"/>
+        <w:gridCol w:w="4667"/>
+        <w:gridCol w:w="11"/>
         <w:gridCol w:w="19"/>
         <w:gridCol w:w="2357"/>
       </w:tblGrid>
@@ -3542,7 +3544,7 @@
         </w:tc>
         <w:tc>
           <w:tcPr>
-            <w:tcW w:w="4666" w:type="dxa"/>
+            <w:tcW w:w="4667" w:type="dxa"/>
             <w:tcBorders>
               <w:top w:val="single" w:sz="4" w:space="0" w:color="000000"/>
             </w:tcBorders>
@@ -3574,7 +3576,7 @@
         </w:tc>
         <w:tc>
           <w:tcPr>
-            <w:tcW w:w="12" w:type="dxa"/>
+            <w:tcW w:w="11" w:type="dxa"/>
             <w:tcBorders/>
           </w:tcPr>
           <w:p>
@@ -5016,7 +5018,7 @@
         <w:docPartGallery w:val="Page Numbers (Bottom of Page)"/>
         <w:docPartUnique w:val="true"/>
       </w:docPartObj>
-      <w:id w:val="1390001060"/>
+      <w:id w:val="1969773152"/>
     </w:sdtPr>
     <w:sdtContent>
       <w:p>
@@ -5059,7 +5061,7 @@
         <w:docPartGallery w:val="Page Numbers (Bottom of Page)"/>
         <w:docPartUnique w:val="true"/>
       </w:docPartObj>
-      <w:id w:val="105954921"/>
+      <w:id w:val="798669602"/>
     </w:sdtPr>
     <w:sdtContent>
       <w:p>

</xml_diff>